<commit_message>
started new post - not all charity is equal
Nikola version: 7.8.1
</commit_message>
<xml_diff>
--- a/posts for website/EA blog ideas.docx
+++ b/posts for website/EA blog ideas.docx
@@ -46,25 +46,27 @@
         <w:t xml:space="preserve">gift aid, </w:t>
       </w:r>
     </w:p>
-    <w:p/>
-    <w:p>
-      <w:r>
-        <w:t>To DO:</w:t>
-      </w:r>
-    </w:p>
-    <w:p>
-      <w:r>
-        <w:t>Start EA assessment criteria blog post</w:t>
-      </w:r>
-    </w:p>
-    <w:p>
-      <w:r>
-        <w:t>Finish</w:t>
+    <w:p>
+      <w:r>
+        <w:t>Why I will not donate to a charity you have heard of</w:t>
       </w:r>
       <w:bookmarkStart w:id="0" w:name="_GoBack"/>
       <w:bookmarkEnd w:id="0"/>
-      <w:r>
-        <w:t xml:space="preserve"> my pledge blog post</w:t>
+    </w:p>
+    <w:p/>
+    <w:p>
+      <w:r>
+        <w:t>To DO:</w:t>
+      </w:r>
+    </w:p>
+    <w:p>
+      <w:r>
+        <w:t>Start EA assessment criteria blog post</w:t>
+      </w:r>
+    </w:p>
+    <w:p>
+      <w:r>
+        <w:t>Finish my pledge blog post</w:t>
       </w:r>
     </w:p>
     <w:p>
@@ -72,6 +74,7 @@
         <w:t>Finish EA page</w:t>
       </w:r>
     </w:p>
+    <w:p/>
     <w:sectPr>
       <w:pgSz w:w="11906" w:h="16838"/>
       <w:pgMar w:top="1440" w:right="1440" w:bottom="1440" w:left="1440" w:header="708" w:footer="708" w:gutter="0"/>

</xml_diff>

<commit_message>
added NAM17 to conferences
Nikola version: 7.8.1
</commit_message>
<xml_diff>
--- a/posts for website/EA blog ideas.docx
+++ b/posts for website/EA blog ideas.docx
@@ -73,31 +73,40 @@
         <w:t>Why I will not donate to a charity you have heard of</w:t>
       </w:r>
     </w:p>
-    <w:p/>
-    <w:p>
-      <w:r>
-        <w:t>To DO:</w:t>
-      </w:r>
-    </w:p>
-    <w:p>
-      <w:r>
-        <w:t>Start EA assessment criteria blog post</w:t>
-      </w:r>
-    </w:p>
-    <w:p>
-      <w:r>
-        <w:t>Finish my pledge blog post</w:t>
-      </w:r>
-    </w:p>
-    <w:p>
-      <w:r>
-        <w:t>Finish EA page</w:t>
-      </w:r>
-    </w:p>
-    <w:p>
+    <w:p>
+      <w:r>
+        <w:t>Buying a homeless man a lager is a good thing to do? Saw it happen in Birmingham, 07/17</w:t>
+      </w:r>
+    </w:p>
+    <w:p>
+      <w:r>
+        <w:t>NAM 2017</w:t>
+      </w:r>
       <w:bookmarkStart w:id="0" w:name="_GoBack"/>
       <w:bookmarkEnd w:id="0"/>
     </w:p>
+    <w:p/>
+    <w:p>
+      <w:r>
+        <w:t>To DO:</w:t>
+      </w:r>
+    </w:p>
+    <w:p>
+      <w:r>
+        <w:t>Start EA assessment criteria blog post</w:t>
+      </w:r>
+    </w:p>
+    <w:p>
+      <w:r>
+        <w:t>Finish my pledge blog post</w:t>
+      </w:r>
+    </w:p>
+    <w:p>
+      <w:r>
+        <w:t>Finish EA page</w:t>
+      </w:r>
+    </w:p>
+    <w:p/>
     <w:sectPr>
       <w:pgSz w:w="11906" w:h="16838"/>
       <w:pgMar w:top="1440" w:right="1440" w:bottom="1440" w:left="1440" w:header="708" w:footer="708" w:gutter="0"/>

</xml_diff>

<commit_message>
Fixed bug where addthis share buttons get in the way and silly navbar in CSS
Nikola version: 7.8.1
</commit_message>
<xml_diff>
--- a/posts for website/EA blog ideas.docx
+++ b/posts for website/EA blog ideas.docx
@@ -43,21 +43,7 @@
         <w:rPr>
           <w:strike/>
         </w:rPr>
-        <w:t xml:space="preserve">Charity/cause assessment – Scale, tractability, </w:t>
-      </w:r>
-      <w:proofErr w:type="spellStart"/>
-      <w:r>
-        <w:rPr>
-          <w:strike/>
-        </w:rPr>
-        <w:t>neglectedness</w:t>
-      </w:r>
-      <w:proofErr w:type="spellEnd"/>
-      <w:r>
-        <w:rPr>
-          <w:strike/>
-        </w:rPr>
-        <w:t xml:space="preserve">, transparency, QALYs, </w:t>
+        <w:t xml:space="preserve">Charity/cause assessment – Scale, tractability, neglectedness, transparency, QALYs, </w:t>
       </w:r>
     </w:p>
     <w:p>
@@ -81,6 +67,11 @@
     <w:p>
       <w:r>
         <w:t>NAM 2017</w:t>
+      </w:r>
+    </w:p>
+    <w:p>
+      <w:r>
+        <w:t>What can a student do to reduce suffering in the world?</w:t>
       </w:r>
       <w:bookmarkStart w:id="0" w:name="_GoBack"/>
       <w:bookmarkEnd w:id="0"/>

</xml_diff>

<commit_message>
changed blog names to matt does/thinks
</commit_message>
<xml_diff>
--- a/posts for website/EA blog ideas.docx
+++ b/posts for website/EA blog ideas.docx
@@ -43,7 +43,21 @@
         <w:rPr>
           <w:strike/>
         </w:rPr>
-        <w:t xml:space="preserve">Charity/cause assessment – Scale, tractability, neglectedness, transparency, QALYs, </w:t>
+        <w:t xml:space="preserve">Charity/cause assessment – Scale, tractability, </w:t>
+      </w:r>
+      <w:proofErr w:type="spellStart"/>
+      <w:r>
+        <w:rPr>
+          <w:strike/>
+        </w:rPr>
+        <w:t>neglectedness</w:t>
+      </w:r>
+      <w:proofErr w:type="spellEnd"/>
+      <w:r>
+        <w:rPr>
+          <w:strike/>
+        </w:rPr>
+        <w:t xml:space="preserve">, transparency, QALYs, </w:t>
       </w:r>
     </w:p>
     <w:p>
@@ -72,28 +86,58 @@
     <w:p>
       <w:r>
         <w:t>What can a student do to reduce suffering in the world?</w:t>
+      </w:r>
+    </w:p>
+    <w:p>
+      <w:r>
+        <w:t>Guest blog</w:t>
+      </w:r>
+    </w:p>
+    <w:p/>
+    <w:p/>
+    <w:p>
+      <w:r>
+        <w:t>To DO:</w:t>
+      </w:r>
+    </w:p>
+    <w:p>
+      <w:pPr>
+        <w:rPr>
+          <w:strike/>
+        </w:rPr>
+      </w:pPr>
+      <w:r>
+        <w:rPr>
+          <w:strike/>
+        </w:rPr>
+        <w:t>Start EA assessment criteria blog post</w:t>
+      </w:r>
+    </w:p>
+    <w:p>
+      <w:pPr>
+        <w:rPr>
+          <w:strike/>
+        </w:rPr>
+      </w:pPr>
+      <w:r>
+        <w:rPr>
+          <w:strike/>
+        </w:rPr>
+        <w:t>Finish my pledge blog post</w:t>
       </w:r>
       <w:bookmarkStart w:id="0" w:name="_GoBack"/>
       <w:bookmarkEnd w:id="0"/>
     </w:p>
-    <w:p/>
-    <w:p>
-      <w:r>
-        <w:t>To DO:</w:t>
-      </w:r>
-    </w:p>
-    <w:p>
-      <w:r>
-        <w:t>Start EA assessment criteria blog post</w:t>
-      </w:r>
-    </w:p>
-    <w:p>
-      <w:r>
-        <w:t>Finish my pledge blog post</w:t>
-      </w:r>
-    </w:p>
-    <w:p>
-      <w:r>
+    <w:p>
+      <w:pPr>
+        <w:rPr>
+          <w:strike/>
+        </w:rPr>
+      </w:pPr>
+      <w:r>
+        <w:rPr>
+          <w:strike/>
+        </w:rPr>
         <w:t>Finish EA page</w:t>
       </w:r>
     </w:p>

</xml_diff>

<commit_message>
added to new post on what can a student do part I
Nikola version: 7.8.1
</commit_message>
<xml_diff>
--- a/posts for website/EA blog ideas.docx
+++ b/posts for website/EA blog ideas.docx
@@ -92,6 +92,21 @@
       <w:r>
         <w:t>Guest blog</w:t>
       </w:r>
+      <w:r>
+        <w:t xml:space="preserve"> – Becky</w:t>
+      </w:r>
+    </w:p>
+    <w:p>
+      <w:r>
+        <w:t>Carousel – face swap</w:t>
+      </w:r>
+    </w:p>
+    <w:p>
+      <w:r>
+        <w:t>What can a student do to reduce suffering in the world?</w:t>
+      </w:r>
+      <w:bookmarkStart w:id="0" w:name="_GoBack"/>
+      <w:bookmarkEnd w:id="0"/>
     </w:p>
     <w:p/>
     <w:p/>
@@ -125,8 +140,6 @@
         </w:rPr>
         <w:t>Finish my pledge blog post</w:t>
       </w:r>
-      <w:bookmarkStart w:id="0" w:name="_GoBack"/>
-      <w:bookmarkEnd w:id="0"/>
     </w:p>
     <w:p>
       <w:pPr>

</xml_diff>